<commit_message>
Added pseudocode for the mean algorithm
</commit_message>
<xml_diff>
--- a/d3_standard_deviation.docx
+++ b/d3_standard_deviation.docx
@@ -191,6 +191,30 @@
           <w:sz w:val="24"/>
           <w:szCs w:val="24"/>
         </w:rPr>
+        <w:t xml:space="preserve"> of the standard deviation function such as mean, population standard deviation, and sample standard deviation</w:t>
+      </w:r>
+      <w:r>
+        <w:rPr>
+          <w:rFonts w:asciiTheme="majorBidi" w:hAnsiTheme="majorBidi" w:cstheme="majorBidi"/>
+          <w:sz w:val="24"/>
+          <w:szCs w:val="24"/>
+        </w:rPr>
+        <w:t xml:space="preserve"> are integrated </w:t>
+      </w:r>
+      <w:r>
+        <w:rPr>
+          <w:rFonts w:asciiTheme="majorBidi" w:hAnsiTheme="majorBidi" w:cstheme="majorBidi"/>
+          <w:sz w:val="24"/>
+          <w:szCs w:val="24"/>
+        </w:rPr>
+        <w:t>as</w:t>
+      </w:r>
+      <w:r>
+        <w:rPr>
+          <w:rFonts w:asciiTheme="majorBidi" w:hAnsiTheme="majorBidi" w:cstheme="majorBidi"/>
+          <w:sz w:val="24"/>
+          <w:szCs w:val="24"/>
+        </w:rPr>
         <w:t xml:space="preserve"> </w:t>
       </w:r>
       <w:r>
@@ -199,31 +223,23 @@
           <w:sz w:val="24"/>
           <w:szCs w:val="24"/>
         </w:rPr>
-        <w:t>of the standard deviation function</w:t>
-      </w:r>
-      <w:r>
-        <w:rPr>
-          <w:rFonts w:asciiTheme="majorBidi" w:hAnsiTheme="majorBidi" w:cstheme="majorBidi"/>
-          <w:sz w:val="24"/>
-          <w:szCs w:val="24"/>
-        </w:rPr>
-        <w:t xml:space="preserve"> such as mean, population standard deviation, and sample standard deviation</w:t>
-      </w:r>
-      <w:r>
-        <w:rPr>
-          <w:rFonts w:asciiTheme="majorBidi" w:hAnsiTheme="majorBidi" w:cstheme="majorBidi"/>
-          <w:sz w:val="24"/>
-          <w:szCs w:val="24"/>
-        </w:rPr>
-        <w:t xml:space="preserve"> are integrated </w:t>
-      </w:r>
-      <w:r>
-        <w:rPr>
-          <w:rFonts w:asciiTheme="majorBidi" w:hAnsiTheme="majorBidi" w:cstheme="majorBidi"/>
-          <w:sz w:val="24"/>
-          <w:szCs w:val="24"/>
-        </w:rPr>
-        <w:t>as</w:t>
+        <w:t>attributes</w:t>
+      </w:r>
+      <w:r>
+        <w:rPr>
+          <w:rFonts w:asciiTheme="majorBidi" w:hAnsiTheme="majorBidi" w:cstheme="majorBidi"/>
+          <w:sz w:val="24"/>
+          <w:szCs w:val="24"/>
+        </w:rPr>
+        <w:t xml:space="preserve"> of the class</w:t>
+      </w:r>
+      <w:r>
+        <w:rPr>
+          <w:rFonts w:asciiTheme="majorBidi" w:hAnsiTheme="majorBidi" w:cstheme="majorBidi"/>
+          <w:sz w:val="24"/>
+          <w:szCs w:val="24"/>
+        </w:rPr>
+        <w:t>.</w:t>
       </w:r>
       <w:r>
         <w:rPr>
@@ -239,6 +255,22 @@
           <w:sz w:val="24"/>
           <w:szCs w:val="24"/>
         </w:rPr>
+        <w:t>Class variable</w:t>
+      </w:r>
+      <w:r>
+        <w:rPr>
+          <w:rFonts w:asciiTheme="majorBidi" w:hAnsiTheme="majorBidi" w:cstheme="majorBidi"/>
+          <w:sz w:val="24"/>
+          <w:szCs w:val="24"/>
+        </w:rPr>
+        <w:t xml:space="preserve">, </w:t>
+      </w:r>
+      <w:r>
+        <w:rPr>
+          <w:rFonts w:asciiTheme="majorBidi" w:hAnsiTheme="majorBidi" w:cstheme="majorBidi"/>
+          <w:sz w:val="24"/>
+          <w:szCs w:val="24"/>
+        </w:rPr>
         <w:t>attributes</w:t>
       </w:r>
       <w:r>
@@ -247,79 +279,7 @@
           <w:sz w:val="24"/>
           <w:szCs w:val="24"/>
         </w:rPr>
-        <w:t xml:space="preserve"> of the class</w:t>
-      </w:r>
-      <w:r>
-        <w:rPr>
-          <w:rFonts w:asciiTheme="majorBidi" w:hAnsiTheme="majorBidi" w:cstheme="majorBidi"/>
-          <w:sz w:val="24"/>
-          <w:szCs w:val="24"/>
-        </w:rPr>
-        <w:t>.</w:t>
-      </w:r>
-      <w:r>
-        <w:rPr>
-          <w:rFonts w:asciiTheme="majorBidi" w:hAnsiTheme="majorBidi" w:cstheme="majorBidi"/>
-          <w:sz w:val="24"/>
-          <w:szCs w:val="24"/>
-        </w:rPr>
-        <w:t xml:space="preserve"> </w:t>
-      </w:r>
-      <w:r>
-        <w:rPr>
-          <w:rFonts w:asciiTheme="majorBidi" w:hAnsiTheme="majorBidi" w:cstheme="majorBidi"/>
-          <w:sz w:val="24"/>
-          <w:szCs w:val="24"/>
-        </w:rPr>
-        <w:t>Class variable</w:t>
-      </w:r>
-      <w:r>
-        <w:rPr>
-          <w:rFonts w:asciiTheme="majorBidi" w:hAnsiTheme="majorBidi" w:cstheme="majorBidi"/>
-          <w:sz w:val="24"/>
-          <w:szCs w:val="24"/>
-        </w:rPr>
-        <w:t xml:space="preserve">, </w:t>
-      </w:r>
-      <w:r>
-        <w:rPr>
-          <w:rFonts w:asciiTheme="majorBidi" w:hAnsiTheme="majorBidi" w:cstheme="majorBidi"/>
-          <w:sz w:val="24"/>
-          <w:szCs w:val="24"/>
-        </w:rPr>
-        <w:t>attributes</w:t>
-      </w:r>
-      <w:r>
-        <w:rPr>
-          <w:rFonts w:asciiTheme="majorBidi" w:hAnsiTheme="majorBidi" w:cstheme="majorBidi"/>
-          <w:sz w:val="24"/>
-          <w:szCs w:val="24"/>
-        </w:rPr>
-        <w:t>, and h</w:t>
-      </w:r>
-      <w:r>
-        <w:rPr>
-          <w:rFonts w:asciiTheme="majorBidi" w:hAnsiTheme="majorBidi" w:cstheme="majorBidi"/>
-          <w:sz w:val="24"/>
-          <w:szCs w:val="24"/>
-        </w:rPr>
-        <w:t>elper functions</w:t>
-      </w:r>
-      <w:r>
-        <w:rPr>
-          <w:rFonts w:asciiTheme="majorBidi" w:hAnsiTheme="majorBidi" w:cstheme="majorBidi"/>
-          <w:sz w:val="24"/>
-          <w:szCs w:val="24"/>
-        </w:rPr>
-        <w:t>:</w:t>
-      </w:r>
-      <w:r>
-        <w:rPr>
-          <w:rFonts w:asciiTheme="majorBidi" w:hAnsiTheme="majorBidi" w:cstheme="majorBidi"/>
-          <w:sz w:val="24"/>
-          <w:szCs w:val="24"/>
-        </w:rPr>
-        <w:t xml:space="preserve"> __mean, _</w:t>
+        <w:t>, and helper functions: __mean, _</w:t>
       </w:r>
       <w:proofErr w:type="spellStart"/>
       <w:r>
@@ -355,25 +315,7 @@
           <w:sz w:val="24"/>
           <w:szCs w:val="24"/>
         </w:rPr>
-        <w:t xml:space="preserve"> </w:t>
-      </w:r>
-      <w:proofErr w:type="gramStart"/>
-      <w:r>
-        <w:rPr>
-          <w:rFonts w:asciiTheme="majorBidi" w:hAnsiTheme="majorBidi" w:cstheme="majorBidi"/>
-          <w:sz w:val="24"/>
-          <w:szCs w:val="24"/>
-        </w:rPr>
-        <w:t>are</w:t>
-      </w:r>
-      <w:proofErr w:type="gramEnd"/>
-      <w:r>
-        <w:rPr>
-          <w:rFonts w:asciiTheme="majorBidi" w:hAnsiTheme="majorBidi" w:cstheme="majorBidi"/>
-          <w:sz w:val="24"/>
-          <w:szCs w:val="24"/>
-        </w:rPr>
-        <w:t xml:space="preserve"> kept private to avoid privacy leak</w:t>
+        <w:t xml:space="preserve"> are kept private to avoid privacy leak</w:t>
       </w:r>
       <w:r>
         <w:rPr>
@@ -938,25 +880,7 @@
           <w:sz w:val="24"/>
           <w:szCs w:val="24"/>
         </w:rPr>
-        <w:t xml:space="preserve"> update of other attributes as </w:t>
-      </w:r>
-      <w:proofErr w:type="gramStart"/>
-      <w:r>
-        <w:rPr>
-          <w:rFonts w:asciiTheme="majorBidi" w:hAnsiTheme="majorBidi" w:cstheme="majorBidi"/>
-          <w:sz w:val="24"/>
-          <w:szCs w:val="24"/>
-        </w:rPr>
-        <w:t>they’re</w:t>
-      </w:r>
-      <w:proofErr w:type="gramEnd"/>
-      <w:r>
-        <w:rPr>
-          <w:rFonts w:asciiTheme="majorBidi" w:hAnsiTheme="majorBidi" w:cstheme="majorBidi"/>
-          <w:sz w:val="24"/>
-          <w:szCs w:val="24"/>
-        </w:rPr>
-        <w:t xml:space="preserve"> dependent on the _values attribute (same logic </w:t>
+        <w:t xml:space="preserve"> update of other attributes as they’re dependent on the _values attribute (same logic </w:t>
       </w:r>
       <w:r>
         <w:rPr>
@@ -1009,6 +933,344 @@
           <w:szCs w:val="24"/>
         </w:rPr>
       </w:pPr>
+      <w:r>
+        <w:rPr>
+          <w:rFonts w:asciiTheme="majorBidi" w:hAnsiTheme="majorBidi" w:cstheme="majorBidi"/>
+          <w:sz w:val="24"/>
+          <w:szCs w:val="24"/>
+        </w:rPr>
+        <w:br w:type="page"/>
+      </w:r>
+    </w:p>
+    <w:p>
+      <w:pPr>
+        <w:rPr>
+          <w:rFonts w:asciiTheme="majorBidi" w:hAnsiTheme="majorBidi" w:cstheme="majorBidi"/>
+          <w:b/>
+          <w:bCs/>
+          <w:sz w:val="32"/>
+          <w:szCs w:val="32"/>
+        </w:rPr>
+      </w:pPr>
+      <w:r>
+        <w:rPr>
+          <w:rFonts w:asciiTheme="majorBidi" w:hAnsiTheme="majorBidi" w:cstheme="majorBidi"/>
+          <w:b/>
+          <w:bCs/>
+          <w:sz w:val="32"/>
+          <w:szCs w:val="32"/>
+        </w:rPr>
+        <w:lastRenderedPageBreak/>
+        <w:t>Pseudocodes</w:t>
+      </w:r>
+    </w:p>
+    <w:p>
+      <w:pPr>
+        <w:rPr>
+          <w:rFonts w:asciiTheme="majorBidi" w:hAnsiTheme="majorBidi" w:cstheme="majorBidi"/>
+          <w:b/>
+          <w:bCs/>
+          <w:sz w:val="24"/>
+          <w:szCs w:val="24"/>
+        </w:rPr>
+      </w:pPr>
+    </w:p>
+    <w:p>
+      <w:pPr>
+        <w:rPr>
+          <w:rFonts w:asciiTheme="majorBidi" w:hAnsiTheme="majorBidi" w:cstheme="majorBidi"/>
+          <w:b/>
+          <w:bCs/>
+          <w:sz w:val="24"/>
+          <w:szCs w:val="24"/>
+        </w:rPr>
+      </w:pPr>
+      <w:r>
+        <w:rPr>
+          <w:rFonts w:asciiTheme="majorBidi" w:hAnsiTheme="majorBidi" w:cstheme="majorBidi"/>
+          <w:b/>
+          <w:bCs/>
+          <w:sz w:val="24"/>
+          <w:szCs w:val="24"/>
+        </w:rPr>
+        <w:t xml:space="preserve">Algorithm </w:t>
+      </w:r>
+      <w:r>
+        <w:rPr>
+          <w:rFonts w:asciiTheme="majorBidi" w:hAnsiTheme="majorBidi" w:cstheme="majorBidi"/>
+          <w:sz w:val="24"/>
+          <w:szCs w:val="24"/>
+        </w:rPr>
+        <w:t>mean(S, n)</w:t>
+      </w:r>
+    </w:p>
+    <w:p>
+      <w:pPr>
+        <w:rPr>
+          <w:rFonts w:asciiTheme="majorBidi" w:hAnsiTheme="majorBidi" w:cstheme="majorBidi"/>
+          <w:sz w:val="24"/>
+          <w:szCs w:val="24"/>
+        </w:rPr>
+      </w:pPr>
+      <w:r>
+        <w:rPr>
+          <w:rFonts w:asciiTheme="majorBidi" w:hAnsiTheme="majorBidi" w:cstheme="majorBidi"/>
+          <w:b/>
+          <w:bCs/>
+          <w:sz w:val="24"/>
+          <w:szCs w:val="24"/>
+        </w:rPr>
+        <w:t>Input</w:t>
+      </w:r>
+      <w:r>
+        <w:rPr>
+          <w:rFonts w:asciiTheme="majorBidi" w:hAnsiTheme="majorBidi" w:cstheme="majorBidi"/>
+          <w:sz w:val="24"/>
+          <w:szCs w:val="24"/>
+        </w:rPr>
+        <w:t xml:space="preserve"> set S of n values</w:t>
+      </w:r>
+    </w:p>
+    <w:p>
+      <w:pPr>
+        <w:rPr>
+          <w:rFonts w:asciiTheme="majorBidi" w:hAnsiTheme="majorBidi" w:cstheme="majorBidi"/>
+          <w:sz w:val="24"/>
+          <w:szCs w:val="24"/>
+        </w:rPr>
+      </w:pPr>
+      <w:r>
+        <w:rPr>
+          <w:rFonts w:asciiTheme="majorBidi" w:hAnsiTheme="majorBidi" w:cstheme="majorBidi"/>
+          <w:b/>
+          <w:bCs/>
+          <w:sz w:val="24"/>
+          <w:szCs w:val="24"/>
+        </w:rPr>
+        <w:t xml:space="preserve">Output </w:t>
+      </w:r>
+      <w:r>
+        <w:rPr>
+          <w:rFonts w:asciiTheme="majorBidi" w:hAnsiTheme="majorBidi" w:cstheme="majorBidi"/>
+          <w:sz w:val="24"/>
+          <w:szCs w:val="24"/>
+        </w:rPr>
+        <w:t>mean of the set</w:t>
+      </w:r>
+    </w:p>
+    <w:p>
+      <w:pPr>
+        <w:rPr>
+          <w:rFonts w:asciiTheme="majorBidi" w:hAnsiTheme="majorBidi" w:cstheme="majorBidi"/>
+          <w:sz w:val="24"/>
+          <w:szCs w:val="24"/>
+        </w:rPr>
+      </w:pPr>
+      <w:r>
+        <w:rPr>
+          <w:rFonts w:asciiTheme="majorBidi" w:hAnsiTheme="majorBidi" w:cstheme="majorBidi"/>
+          <w:sz w:val="24"/>
+          <w:szCs w:val="24"/>
+        </w:rPr>
+        <w:t xml:space="preserve">total </w:t>
+      </w:r>
+      <w:r>
+        <w:rPr>
+          <w:rFonts w:asciiTheme="majorBidi" w:hAnsiTheme="majorBidi" w:cstheme="majorBidi"/>
+          <w:sz w:val="24"/>
+          <w:szCs w:val="24"/>
+        </w:rPr>
+        <w:sym w:font="Wingdings" w:char="F0DF"/>
+      </w:r>
+      <w:r>
+        <w:rPr>
+          <w:rFonts w:asciiTheme="majorBidi" w:hAnsiTheme="majorBidi" w:cstheme="majorBidi"/>
+          <w:sz w:val="24"/>
+          <w:szCs w:val="24"/>
+        </w:rPr>
+        <w:t xml:space="preserve"> 0</w:t>
+      </w:r>
+    </w:p>
+    <w:p>
+      <w:pPr>
+        <w:rPr>
+          <w:rFonts w:asciiTheme="majorBidi" w:hAnsiTheme="majorBidi" w:cstheme="majorBidi"/>
+          <w:b/>
+          <w:bCs/>
+          <w:sz w:val="24"/>
+          <w:szCs w:val="24"/>
+        </w:rPr>
+      </w:pPr>
+      <w:r>
+        <w:rPr>
+          <w:rFonts w:asciiTheme="majorBidi" w:hAnsiTheme="majorBidi" w:cstheme="majorBidi"/>
+          <w:b/>
+          <w:bCs/>
+          <w:sz w:val="24"/>
+          <w:szCs w:val="24"/>
+        </w:rPr>
+        <w:t>for</w:t>
+      </w:r>
+      <w:r>
+        <w:rPr>
+          <w:rFonts w:asciiTheme="majorBidi" w:hAnsiTheme="majorBidi" w:cstheme="majorBidi"/>
+          <w:sz w:val="24"/>
+          <w:szCs w:val="24"/>
+        </w:rPr>
+        <w:t xml:space="preserve"> </w:t>
+      </w:r>
+      <w:r>
+        <w:rPr>
+          <w:rFonts w:asciiTheme="majorBidi" w:hAnsiTheme="majorBidi" w:cstheme="majorBidi"/>
+          <w:b/>
+          <w:bCs/>
+          <w:sz w:val="24"/>
+          <w:szCs w:val="24"/>
+        </w:rPr>
+        <w:t>each</w:t>
+      </w:r>
+      <w:r>
+        <w:rPr>
+          <w:rFonts w:asciiTheme="majorBidi" w:hAnsiTheme="majorBidi" w:cstheme="majorBidi"/>
+          <w:sz w:val="24"/>
+          <w:szCs w:val="24"/>
+        </w:rPr>
+        <w:t xml:space="preserve"> value</w:t>
+      </w:r>
+      <w:r>
+        <w:rPr>
+          <w:rFonts w:asciiTheme="majorBidi" w:hAnsiTheme="majorBidi" w:cstheme="majorBidi"/>
+          <w:b/>
+          <w:bCs/>
+          <w:sz w:val="24"/>
+          <w:szCs w:val="24"/>
+        </w:rPr>
+        <w:t xml:space="preserve"> in</w:t>
+      </w:r>
+      <w:r>
+        <w:rPr>
+          <w:rFonts w:asciiTheme="majorBidi" w:hAnsiTheme="majorBidi" w:cstheme="majorBidi"/>
+          <w:sz w:val="24"/>
+          <w:szCs w:val="24"/>
+        </w:rPr>
+        <w:t xml:space="preserve"> S</w:t>
+      </w:r>
+      <w:r>
+        <w:rPr>
+          <w:rFonts w:asciiTheme="majorBidi" w:hAnsiTheme="majorBidi" w:cstheme="majorBidi"/>
+          <w:b/>
+          <w:bCs/>
+          <w:sz w:val="24"/>
+          <w:szCs w:val="24"/>
+        </w:rPr>
+        <w:t xml:space="preserve"> do</w:t>
+      </w:r>
+    </w:p>
+    <w:p>
+      <w:pPr>
+        <w:rPr>
+          <w:rFonts w:asciiTheme="majorBidi" w:hAnsiTheme="majorBidi" w:cstheme="majorBidi"/>
+          <w:sz w:val="24"/>
+          <w:szCs w:val="24"/>
+        </w:rPr>
+      </w:pPr>
+      <w:r>
+        <w:rPr>
+          <w:rFonts w:asciiTheme="majorBidi" w:hAnsiTheme="majorBidi" w:cstheme="majorBidi"/>
+          <w:b/>
+          <w:bCs/>
+          <w:sz w:val="24"/>
+          <w:szCs w:val="24"/>
+        </w:rPr>
+        <w:tab/>
+      </w:r>
+      <w:r>
+        <w:rPr>
+          <w:rFonts w:asciiTheme="majorBidi" w:hAnsiTheme="majorBidi" w:cstheme="majorBidi"/>
+          <w:sz w:val="24"/>
+          <w:szCs w:val="24"/>
+        </w:rPr>
+        <w:t xml:space="preserve">total </w:t>
+      </w:r>
+      <w:r>
+        <w:rPr>
+          <w:rFonts w:asciiTheme="majorBidi" w:hAnsiTheme="majorBidi" w:cstheme="majorBidi"/>
+          <w:sz w:val="24"/>
+          <w:szCs w:val="24"/>
+        </w:rPr>
+        <w:sym w:font="Wingdings" w:char="F0DF"/>
+      </w:r>
+      <w:r>
+        <w:rPr>
+          <w:rFonts w:asciiTheme="majorBidi" w:hAnsiTheme="majorBidi" w:cstheme="majorBidi"/>
+          <w:sz w:val="24"/>
+          <w:szCs w:val="24"/>
+        </w:rPr>
+        <w:t xml:space="preserve"> total </w:t>
+      </w:r>
+      <w:r>
+        <w:rPr>
+          <w:rFonts w:asciiTheme="majorBidi" w:hAnsiTheme="majorBidi" w:cstheme="majorBidi"/>
+          <w:b/>
+          <w:bCs/>
+          <w:sz w:val="24"/>
+          <w:szCs w:val="24"/>
+        </w:rPr>
+        <w:t>+</w:t>
+      </w:r>
+      <w:r>
+        <w:rPr>
+          <w:rFonts w:asciiTheme="majorBidi" w:hAnsiTheme="majorBidi" w:cstheme="majorBidi"/>
+          <w:sz w:val="24"/>
+          <w:szCs w:val="24"/>
+        </w:rPr>
+        <w:t xml:space="preserve"> value</w:t>
+      </w:r>
+    </w:p>
+    <w:p>
+      <w:pPr>
+        <w:rPr>
+          <w:rFonts w:asciiTheme="majorBidi" w:hAnsiTheme="majorBidi" w:cstheme="majorBidi"/>
+          <w:sz w:val="24"/>
+          <w:szCs w:val="24"/>
+        </w:rPr>
+      </w:pPr>
+      <w:r>
+        <w:rPr>
+          <w:rFonts w:asciiTheme="majorBidi" w:hAnsiTheme="majorBidi" w:cstheme="majorBidi"/>
+          <w:b/>
+          <w:bCs/>
+          <w:sz w:val="24"/>
+          <w:szCs w:val="24"/>
+        </w:rPr>
+        <w:t xml:space="preserve">return </w:t>
+      </w:r>
+      <w:r>
+        <w:rPr>
+          <w:rFonts w:asciiTheme="majorBidi" w:hAnsiTheme="majorBidi" w:cstheme="majorBidi"/>
+          <w:sz w:val="24"/>
+          <w:szCs w:val="24"/>
+        </w:rPr>
+        <w:t>total</w:t>
+      </w:r>
+      <w:r>
+        <w:rPr>
+          <w:rFonts w:asciiTheme="majorBidi" w:hAnsiTheme="majorBidi" w:cstheme="majorBidi"/>
+          <w:b/>
+          <w:bCs/>
+          <w:sz w:val="24"/>
+          <w:szCs w:val="24"/>
+        </w:rPr>
+        <w:t>/</w:t>
+      </w:r>
+      <w:r>
+        <w:rPr>
+          <w:rFonts w:asciiTheme="majorBidi" w:hAnsiTheme="majorBidi" w:cstheme="majorBidi"/>
+          <w:sz w:val="24"/>
+          <w:szCs w:val="24"/>
+        </w:rPr>
+        <w:t>n</w:t>
+      </w:r>
     </w:p>
     <w:sectPr>
       <w:pgSz w:w="12240" w:h="15840"/>

</xml_diff>

<commit_message>
Added psuedocode for population_standard_deviation algorithm
</commit_message>
<xml_diff>
--- a/d3_standard_deviation.docx
+++ b/d3_standard_deviation.docx
@@ -315,7 +315,25 @@
           <w:sz w:val="24"/>
           <w:szCs w:val="24"/>
         </w:rPr>
-        <w:t xml:space="preserve"> are kept private to avoid privacy leak</w:t>
+        <w:t xml:space="preserve"> </w:t>
+      </w:r>
+      <w:proofErr w:type="gramStart"/>
+      <w:r>
+        <w:rPr>
+          <w:rFonts w:asciiTheme="majorBidi" w:hAnsiTheme="majorBidi" w:cstheme="majorBidi"/>
+          <w:sz w:val="24"/>
+          <w:szCs w:val="24"/>
+        </w:rPr>
+        <w:t>are</w:t>
+      </w:r>
+      <w:proofErr w:type="gramEnd"/>
+      <w:r>
+        <w:rPr>
+          <w:rFonts w:asciiTheme="majorBidi" w:hAnsiTheme="majorBidi" w:cstheme="majorBidi"/>
+          <w:sz w:val="24"/>
+          <w:szCs w:val="24"/>
+        </w:rPr>
+        <w:t xml:space="preserve"> kept private to avoid privacy leak</w:t>
       </w:r>
       <w:r>
         <w:rPr>
@@ -880,7 +898,25 @@
           <w:sz w:val="24"/>
           <w:szCs w:val="24"/>
         </w:rPr>
-        <w:t xml:space="preserve"> update of other attributes as they’re dependent on the _values attribute (same logic </w:t>
+        <w:t xml:space="preserve"> update of other attributes as </w:t>
+      </w:r>
+      <w:proofErr w:type="gramStart"/>
+      <w:r>
+        <w:rPr>
+          <w:rFonts w:asciiTheme="majorBidi" w:hAnsiTheme="majorBidi" w:cstheme="majorBidi"/>
+          <w:sz w:val="24"/>
+          <w:szCs w:val="24"/>
+        </w:rPr>
+        <w:t>they’re</w:t>
+      </w:r>
+      <w:proofErr w:type="gramEnd"/>
+      <w:r>
+        <w:rPr>
+          <w:rFonts w:asciiTheme="majorBidi" w:hAnsiTheme="majorBidi" w:cstheme="majorBidi"/>
+          <w:sz w:val="24"/>
+          <w:szCs w:val="24"/>
+        </w:rPr>
+        <w:t xml:space="preserve"> dependent on the _values attribute (same logic </w:t>
       </w:r>
       <w:r>
         <w:rPr>
@@ -995,13 +1031,23 @@
         </w:rPr>
         <w:t xml:space="preserve">Algorithm </w:t>
       </w:r>
-      <w:r>
-        <w:rPr>
-          <w:rFonts w:asciiTheme="majorBidi" w:hAnsiTheme="majorBidi" w:cstheme="majorBidi"/>
-          <w:sz w:val="24"/>
-          <w:szCs w:val="24"/>
-        </w:rPr>
-        <w:t>mean(S, n)</w:t>
+      <w:proofErr w:type="gramStart"/>
+      <w:r>
+        <w:rPr>
+          <w:rFonts w:asciiTheme="majorBidi" w:hAnsiTheme="majorBidi" w:cstheme="majorBidi"/>
+          <w:sz w:val="24"/>
+          <w:szCs w:val="24"/>
+        </w:rPr>
+        <w:t>mean(</w:t>
+      </w:r>
+      <w:proofErr w:type="gramEnd"/>
+      <w:r>
+        <w:rPr>
+          <w:rFonts w:asciiTheme="majorBidi" w:hAnsiTheme="majorBidi" w:cstheme="majorBidi"/>
+          <w:sz w:val="24"/>
+          <w:szCs w:val="24"/>
+        </w:rPr>
+        <w:t>S, n)</w:t>
       </w:r>
     </w:p>
     <w:p>
@@ -1049,13 +1095,23 @@
         </w:rPr>
         <w:t xml:space="preserve">Output </w:t>
       </w:r>
-      <w:r>
-        <w:rPr>
-          <w:rFonts w:asciiTheme="majorBidi" w:hAnsiTheme="majorBidi" w:cstheme="majorBidi"/>
-          <w:sz w:val="24"/>
-          <w:szCs w:val="24"/>
-        </w:rPr>
-        <w:t>mean of the set</w:t>
+      <w:proofErr w:type="gramStart"/>
+      <w:r>
+        <w:rPr>
+          <w:rFonts w:asciiTheme="majorBidi" w:hAnsiTheme="majorBidi" w:cstheme="majorBidi"/>
+          <w:sz w:val="24"/>
+          <w:szCs w:val="24"/>
+        </w:rPr>
+        <w:t>mean</w:t>
+      </w:r>
+      <w:proofErr w:type="gramEnd"/>
+      <w:r>
+        <w:rPr>
+          <w:rFonts w:asciiTheme="majorBidi" w:hAnsiTheme="majorBidi" w:cstheme="majorBidi"/>
+          <w:sz w:val="24"/>
+          <w:szCs w:val="24"/>
+        </w:rPr>
+        <w:t xml:space="preserve"> of the set</w:t>
       </w:r>
     </w:p>
     <w:p>
@@ -1271,6 +1327,433 @@
         </w:rPr>
         <w:t>n</w:t>
       </w:r>
+    </w:p>
+    <w:p>
+      <w:pPr>
+        <w:rPr>
+          <w:rFonts w:asciiTheme="majorBidi" w:hAnsiTheme="majorBidi" w:cstheme="majorBidi"/>
+          <w:sz w:val="24"/>
+          <w:szCs w:val="24"/>
+        </w:rPr>
+      </w:pPr>
+    </w:p>
+    <w:p>
+      <w:pPr>
+        <w:rPr>
+          <w:rFonts w:asciiTheme="majorBidi" w:hAnsiTheme="majorBidi" w:cstheme="majorBidi"/>
+          <w:sz w:val="24"/>
+          <w:szCs w:val="24"/>
+        </w:rPr>
+      </w:pPr>
+      <w:r>
+        <w:rPr>
+          <w:rFonts w:asciiTheme="majorBidi" w:hAnsiTheme="majorBidi" w:cstheme="majorBidi"/>
+          <w:b/>
+          <w:bCs/>
+          <w:sz w:val="24"/>
+          <w:szCs w:val="24"/>
+        </w:rPr>
+        <w:t xml:space="preserve">Algorithm </w:t>
+      </w:r>
+      <w:proofErr w:type="spellStart"/>
+      <w:r>
+        <w:rPr>
+          <w:rFonts w:asciiTheme="majorBidi" w:hAnsiTheme="majorBidi" w:cstheme="majorBidi"/>
+          <w:sz w:val="24"/>
+          <w:szCs w:val="24"/>
+        </w:rPr>
+        <w:t>population_standard_</w:t>
+      </w:r>
+      <w:proofErr w:type="gramStart"/>
+      <w:r>
+        <w:rPr>
+          <w:rFonts w:asciiTheme="majorBidi" w:hAnsiTheme="majorBidi" w:cstheme="majorBidi"/>
+          <w:sz w:val="24"/>
+          <w:szCs w:val="24"/>
+        </w:rPr>
+        <w:t>deviation</w:t>
+      </w:r>
+      <w:proofErr w:type="spellEnd"/>
+      <w:r>
+        <w:rPr>
+          <w:rFonts w:asciiTheme="majorBidi" w:hAnsiTheme="majorBidi" w:cstheme="majorBidi"/>
+          <w:sz w:val="24"/>
+          <w:szCs w:val="24"/>
+        </w:rPr>
+        <w:t>(</w:t>
+      </w:r>
+      <w:proofErr w:type="gramEnd"/>
+      <w:r>
+        <w:rPr>
+          <w:rFonts w:asciiTheme="majorBidi" w:hAnsiTheme="majorBidi" w:cstheme="majorBidi"/>
+          <w:sz w:val="24"/>
+          <w:szCs w:val="24"/>
+        </w:rPr>
+        <w:t>S, n)</w:t>
+      </w:r>
+    </w:p>
+    <w:p>
+      <w:pPr>
+        <w:rPr>
+          <w:rFonts w:asciiTheme="majorBidi" w:hAnsiTheme="majorBidi" w:cstheme="majorBidi"/>
+          <w:sz w:val="24"/>
+          <w:szCs w:val="24"/>
+        </w:rPr>
+      </w:pPr>
+      <w:r>
+        <w:rPr>
+          <w:rFonts w:asciiTheme="majorBidi" w:hAnsiTheme="majorBidi" w:cstheme="majorBidi"/>
+          <w:b/>
+          <w:bCs/>
+          <w:sz w:val="24"/>
+          <w:szCs w:val="24"/>
+        </w:rPr>
+        <w:t xml:space="preserve">Input </w:t>
+      </w:r>
+      <w:r>
+        <w:rPr>
+          <w:rFonts w:asciiTheme="majorBidi" w:hAnsiTheme="majorBidi" w:cstheme="majorBidi"/>
+          <w:sz w:val="24"/>
+          <w:szCs w:val="24"/>
+        </w:rPr>
+        <w:t xml:space="preserve">set </w:t>
+      </w:r>
+      <w:r>
+        <w:rPr>
+          <w:rFonts w:asciiTheme="majorBidi" w:hAnsiTheme="majorBidi" w:cstheme="majorBidi"/>
+          <w:b/>
+          <w:bCs/>
+          <w:sz w:val="24"/>
+          <w:szCs w:val="24"/>
+        </w:rPr>
+        <w:t xml:space="preserve">S </w:t>
+      </w:r>
+      <w:r>
+        <w:rPr>
+          <w:rFonts w:asciiTheme="majorBidi" w:hAnsiTheme="majorBidi" w:cstheme="majorBidi"/>
+          <w:sz w:val="24"/>
+          <w:szCs w:val="24"/>
+        </w:rPr>
+        <w:t xml:space="preserve">of </w:t>
+      </w:r>
+      <w:r>
+        <w:rPr>
+          <w:rFonts w:asciiTheme="majorBidi" w:hAnsiTheme="majorBidi" w:cstheme="majorBidi"/>
+          <w:b/>
+          <w:bCs/>
+          <w:sz w:val="24"/>
+          <w:szCs w:val="24"/>
+        </w:rPr>
+        <w:t xml:space="preserve">n </w:t>
+      </w:r>
+      <w:r>
+        <w:rPr>
+          <w:rFonts w:asciiTheme="majorBidi" w:hAnsiTheme="majorBidi" w:cstheme="majorBidi"/>
+          <w:sz w:val="24"/>
+          <w:szCs w:val="24"/>
+        </w:rPr>
+        <w:t>values</w:t>
+      </w:r>
+    </w:p>
+    <w:p>
+      <w:pPr>
+        <w:rPr>
+          <w:rFonts w:asciiTheme="majorBidi" w:hAnsiTheme="majorBidi" w:cstheme="majorBidi"/>
+          <w:sz w:val="24"/>
+          <w:szCs w:val="24"/>
+        </w:rPr>
+      </w:pPr>
+      <w:r>
+        <w:rPr>
+          <w:rFonts w:asciiTheme="majorBidi" w:hAnsiTheme="majorBidi" w:cstheme="majorBidi"/>
+          <w:sz w:val="24"/>
+          <w:szCs w:val="24"/>
+        </w:rPr>
+        <w:t xml:space="preserve">total </w:t>
+      </w:r>
+      <w:r>
+        <w:rPr>
+          <w:rFonts w:asciiTheme="majorBidi" w:hAnsiTheme="majorBidi" w:cstheme="majorBidi"/>
+          <w:sz w:val="24"/>
+          <w:szCs w:val="24"/>
+        </w:rPr>
+        <w:sym w:font="Wingdings" w:char="F0DF"/>
+      </w:r>
+      <w:r>
+        <w:rPr>
+          <w:rFonts w:asciiTheme="majorBidi" w:hAnsiTheme="majorBidi" w:cstheme="majorBidi"/>
+          <w:sz w:val="24"/>
+          <w:szCs w:val="24"/>
+        </w:rPr>
+        <w:t xml:space="preserve"> 0</w:t>
+      </w:r>
+    </w:p>
+    <w:p>
+      <w:pPr>
+        <w:rPr>
+          <w:rFonts w:asciiTheme="majorBidi" w:hAnsiTheme="majorBidi" w:cstheme="majorBidi"/>
+          <w:sz w:val="24"/>
+          <w:szCs w:val="24"/>
+        </w:rPr>
+      </w:pPr>
+      <w:r>
+        <w:rPr>
+          <w:rFonts w:asciiTheme="majorBidi" w:hAnsiTheme="majorBidi" w:cstheme="majorBidi"/>
+          <w:sz w:val="24"/>
+          <w:szCs w:val="24"/>
+        </w:rPr>
+        <w:t xml:space="preserve">mean </w:t>
+      </w:r>
+      <w:r>
+        <w:rPr>
+          <w:rFonts w:asciiTheme="majorBidi" w:hAnsiTheme="majorBidi" w:cstheme="majorBidi"/>
+          <w:sz w:val="24"/>
+          <w:szCs w:val="24"/>
+        </w:rPr>
+        <w:sym w:font="Wingdings" w:char="F0DF"/>
+      </w:r>
+      <w:r>
+        <w:rPr>
+          <w:rFonts w:asciiTheme="majorBidi" w:hAnsiTheme="majorBidi" w:cstheme="majorBidi"/>
+          <w:sz w:val="24"/>
+          <w:szCs w:val="24"/>
+        </w:rPr>
+        <w:t xml:space="preserve"> </w:t>
+      </w:r>
+      <w:proofErr w:type="gramStart"/>
+      <w:r>
+        <w:rPr>
+          <w:rFonts w:asciiTheme="majorBidi" w:hAnsiTheme="majorBidi" w:cstheme="majorBidi"/>
+          <w:sz w:val="24"/>
+          <w:szCs w:val="24"/>
+        </w:rPr>
+        <w:t>mean(</w:t>
+      </w:r>
+      <w:proofErr w:type="gramEnd"/>
+      <w:r>
+        <w:rPr>
+          <w:rFonts w:asciiTheme="majorBidi" w:hAnsiTheme="majorBidi" w:cstheme="majorBidi"/>
+          <w:sz w:val="24"/>
+          <w:szCs w:val="24"/>
+        </w:rPr>
+        <w:t>S, n)</w:t>
+      </w:r>
+    </w:p>
+    <w:p>
+      <w:pPr>
+        <w:rPr>
+          <w:rFonts w:asciiTheme="majorBidi" w:hAnsiTheme="majorBidi" w:cstheme="majorBidi"/>
+          <w:sz w:val="24"/>
+          <w:szCs w:val="24"/>
+        </w:rPr>
+      </w:pPr>
+      <w:r>
+        <w:rPr>
+          <w:rFonts w:asciiTheme="majorBidi" w:hAnsiTheme="majorBidi" w:cstheme="majorBidi"/>
+          <w:b/>
+          <w:bCs/>
+          <w:sz w:val="24"/>
+          <w:szCs w:val="24"/>
+        </w:rPr>
+        <w:t>for each</w:t>
+      </w:r>
+      <w:r>
+        <w:rPr>
+          <w:rFonts w:asciiTheme="majorBidi" w:hAnsiTheme="majorBidi" w:cstheme="majorBidi"/>
+          <w:sz w:val="24"/>
+          <w:szCs w:val="24"/>
+        </w:rPr>
+        <w:t xml:space="preserve"> value</w:t>
+      </w:r>
+      <w:r>
+        <w:rPr>
+          <w:rFonts w:asciiTheme="majorBidi" w:hAnsiTheme="majorBidi" w:cstheme="majorBidi"/>
+          <w:b/>
+          <w:bCs/>
+          <w:sz w:val="24"/>
+          <w:szCs w:val="24"/>
+        </w:rPr>
+        <w:t xml:space="preserve"> in</w:t>
+      </w:r>
+      <w:r>
+        <w:rPr>
+          <w:rFonts w:asciiTheme="majorBidi" w:hAnsiTheme="majorBidi" w:cstheme="majorBidi"/>
+          <w:sz w:val="24"/>
+          <w:szCs w:val="24"/>
+        </w:rPr>
+        <w:t xml:space="preserve"> S</w:t>
+      </w:r>
+      <w:r>
+        <w:rPr>
+          <w:rFonts w:asciiTheme="majorBidi" w:hAnsiTheme="majorBidi" w:cstheme="majorBidi"/>
+          <w:b/>
+          <w:bCs/>
+          <w:sz w:val="24"/>
+          <w:szCs w:val="24"/>
+        </w:rPr>
+        <w:t xml:space="preserve"> do</w:t>
+      </w:r>
+    </w:p>
+    <w:p>
+      <w:pPr>
+        <w:ind w:left="720" w:hanging="720"/>
+        <w:rPr>
+          <w:rFonts w:asciiTheme="majorBidi" w:hAnsiTheme="majorBidi" w:cstheme="majorBidi"/>
+          <w:sz w:val="24"/>
+          <w:szCs w:val="24"/>
+        </w:rPr>
+      </w:pPr>
+      <w:r>
+        <w:rPr>
+          <w:rFonts w:asciiTheme="majorBidi" w:hAnsiTheme="majorBidi" w:cstheme="majorBidi"/>
+          <w:sz w:val="24"/>
+          <w:szCs w:val="24"/>
+        </w:rPr>
+        <w:tab/>
+        <w:t xml:space="preserve">total </w:t>
+      </w:r>
+      <w:r>
+        <w:rPr>
+          <w:rFonts w:asciiTheme="majorBidi" w:hAnsiTheme="majorBidi" w:cstheme="majorBidi"/>
+          <w:sz w:val="24"/>
+          <w:szCs w:val="24"/>
+        </w:rPr>
+        <w:sym w:font="Wingdings" w:char="F0DF"/>
+      </w:r>
+      <w:r>
+        <w:rPr>
+          <w:rFonts w:asciiTheme="majorBidi" w:hAnsiTheme="majorBidi" w:cstheme="majorBidi"/>
+          <w:sz w:val="24"/>
+          <w:szCs w:val="24"/>
+        </w:rPr>
+        <w:t xml:space="preserve"> </w:t>
+      </w:r>
+      <w:proofErr w:type="spellStart"/>
+      <w:r>
+        <w:rPr>
+          <w:rFonts w:asciiTheme="majorBidi" w:hAnsiTheme="majorBidi" w:cstheme="majorBidi"/>
+          <w:sz w:val="24"/>
+          <w:szCs w:val="24"/>
+        </w:rPr>
+        <w:t>total</w:t>
+      </w:r>
+      <w:proofErr w:type="spellEnd"/>
+      <w:r>
+        <w:rPr>
+          <w:rFonts w:asciiTheme="majorBidi" w:hAnsiTheme="majorBidi" w:cstheme="majorBidi"/>
+          <w:sz w:val="24"/>
+          <w:szCs w:val="24"/>
+        </w:rPr>
+        <w:t xml:space="preserve"> </w:t>
+      </w:r>
+      <w:r>
+        <w:rPr>
+          <w:rFonts w:asciiTheme="majorBidi" w:hAnsiTheme="majorBidi" w:cstheme="majorBidi"/>
+          <w:b/>
+          <w:bCs/>
+          <w:sz w:val="24"/>
+          <w:szCs w:val="24"/>
+        </w:rPr>
+        <w:t>+</w:t>
+      </w:r>
+      <w:r>
+        <w:rPr>
+          <w:rFonts w:asciiTheme="majorBidi" w:hAnsiTheme="majorBidi" w:cstheme="majorBidi"/>
+          <w:sz w:val="24"/>
+          <w:szCs w:val="24"/>
+        </w:rPr>
+        <w:t xml:space="preserve"> </w:t>
+      </w:r>
+      <m:oMath>
+        <m:sSup>
+          <m:sSupPr>
+            <m:ctrlPr>
+              <w:rPr>
+                <w:rFonts w:ascii="Cambria Math" w:hAnsi="Cambria Math" w:cstheme="majorBidi"/>
+                <w:i/>
+                <w:sz w:val="24"/>
+                <w:szCs w:val="24"/>
+              </w:rPr>
+            </m:ctrlPr>
+          </m:sSupPr>
+          <m:e>
+            <m:r>
+              <w:rPr>
+                <w:rFonts w:ascii="Cambria Math" w:hAnsi="Cambria Math" w:cstheme="majorBidi"/>
+                <w:sz w:val="24"/>
+                <w:szCs w:val="24"/>
+              </w:rPr>
+              <m:t>(value</m:t>
+            </m:r>
+            <m:r>
+              <m:rPr>
+                <m:sty m:val="bi"/>
+              </m:rPr>
+              <w:rPr>
+                <w:rFonts w:ascii="Cambria Math" w:hAnsi="Cambria Math" w:cstheme="majorBidi"/>
+                <w:sz w:val="24"/>
+                <w:szCs w:val="24"/>
+              </w:rPr>
+              <m:t xml:space="preserve"> </m:t>
+            </m:r>
+            <m:r>
+              <w:rPr>
+                <w:rFonts w:ascii="Cambria Math" w:hAnsi="Cambria Math" w:cstheme="majorBidi"/>
+                <w:sz w:val="24"/>
+                <w:szCs w:val="24"/>
+              </w:rPr>
+              <m:t>-  mean)</m:t>
+            </m:r>
+          </m:e>
+          <m:sup>
+            <m:r>
+              <w:rPr>
+                <w:rFonts w:ascii="Cambria Math" w:hAnsi="Cambria Math" w:cstheme="majorBidi"/>
+                <w:sz w:val="24"/>
+                <w:szCs w:val="24"/>
+              </w:rPr>
+              <m:t>2</m:t>
+            </m:r>
+          </m:sup>
+        </m:sSup>
+      </m:oMath>
+    </w:p>
+    <w:p>
+      <w:pPr>
+        <w:ind w:left="720" w:hanging="720"/>
+        <w:rPr>
+          <w:rFonts w:asciiTheme="majorBidi" w:hAnsiTheme="majorBidi" w:cstheme="majorBidi"/>
+          <w:sz w:val="24"/>
+          <w:szCs w:val="24"/>
+        </w:rPr>
+      </w:pPr>
+      <w:r>
+        <w:rPr>
+          <w:rFonts w:asciiTheme="majorBidi" w:hAnsiTheme="majorBidi" w:cstheme="majorBidi"/>
+          <w:b/>
+          <w:bCs/>
+          <w:sz w:val="24"/>
+          <w:szCs w:val="24"/>
+        </w:rPr>
+        <w:t>return</w:t>
+      </w:r>
+      <w:r>
+        <w:rPr>
+          <w:rFonts w:asciiTheme="majorBidi" w:hAnsiTheme="majorBidi" w:cstheme="majorBidi"/>
+          <w:sz w:val="24"/>
+          <w:szCs w:val="24"/>
+        </w:rPr>
+        <w:t xml:space="preserve"> sqrt(total/n)</w:t>
+      </w:r>
+    </w:p>
+    <w:p>
+      <w:pPr>
+        <w:rPr>
+          <w:rFonts w:asciiTheme="majorBidi" w:hAnsiTheme="majorBidi" w:cstheme="majorBidi"/>
+          <w:sz w:val="24"/>
+          <w:szCs w:val="24"/>
+        </w:rPr>
+      </w:pPr>
     </w:p>
     <w:sectPr>
       <w:pgSz w:w="12240" w:h="15840"/>

</xml_diff>

<commit_message>
Added psuedocode for sample_standard_deviation algorithm
</commit_message>
<xml_diff>
--- a/d3_standard_deviation.docx
+++ b/d3_standard_deviation.docx
@@ -1744,6 +1744,424 @@
           <w:szCs w:val="24"/>
         </w:rPr>
         <w:t xml:space="preserve"> sqrt(total/n)</w:t>
+      </w:r>
+    </w:p>
+    <w:p>
+      <w:pPr>
+        <w:rPr>
+          <w:rFonts w:asciiTheme="majorBidi" w:hAnsiTheme="majorBidi" w:cstheme="majorBidi"/>
+          <w:sz w:val="24"/>
+          <w:szCs w:val="24"/>
+        </w:rPr>
+      </w:pPr>
+    </w:p>
+    <w:p>
+      <w:pPr>
+        <w:rPr>
+          <w:rFonts w:asciiTheme="majorBidi" w:hAnsiTheme="majorBidi" w:cstheme="majorBidi"/>
+          <w:sz w:val="24"/>
+          <w:szCs w:val="24"/>
+        </w:rPr>
+      </w:pPr>
+      <w:r>
+        <w:rPr>
+          <w:rFonts w:asciiTheme="majorBidi" w:hAnsiTheme="majorBidi" w:cstheme="majorBidi"/>
+          <w:b/>
+          <w:bCs/>
+          <w:sz w:val="24"/>
+          <w:szCs w:val="24"/>
+        </w:rPr>
+        <w:t xml:space="preserve">Algorithm </w:t>
+      </w:r>
+      <w:proofErr w:type="spellStart"/>
+      <w:r>
+        <w:rPr>
+          <w:rFonts w:asciiTheme="majorBidi" w:hAnsiTheme="majorBidi" w:cstheme="majorBidi"/>
+          <w:sz w:val="24"/>
+          <w:szCs w:val="24"/>
+        </w:rPr>
+        <w:t>sample_standard_</w:t>
+      </w:r>
+      <w:proofErr w:type="gramStart"/>
+      <w:r>
+        <w:rPr>
+          <w:rFonts w:asciiTheme="majorBidi" w:hAnsiTheme="majorBidi" w:cstheme="majorBidi"/>
+          <w:sz w:val="24"/>
+          <w:szCs w:val="24"/>
+        </w:rPr>
+        <w:t>deviation</w:t>
+      </w:r>
+      <w:proofErr w:type="spellEnd"/>
+      <w:r>
+        <w:rPr>
+          <w:rFonts w:asciiTheme="majorBidi" w:hAnsiTheme="majorBidi" w:cstheme="majorBidi"/>
+          <w:sz w:val="24"/>
+          <w:szCs w:val="24"/>
+        </w:rPr>
+        <w:t>(</w:t>
+      </w:r>
+      <w:proofErr w:type="gramEnd"/>
+      <w:r>
+        <w:rPr>
+          <w:rFonts w:asciiTheme="majorBidi" w:hAnsiTheme="majorBidi" w:cstheme="majorBidi"/>
+          <w:sz w:val="24"/>
+          <w:szCs w:val="24"/>
+        </w:rPr>
+        <w:t>S, n)</w:t>
+      </w:r>
+    </w:p>
+    <w:p>
+      <w:pPr>
+        <w:rPr>
+          <w:rFonts w:asciiTheme="majorBidi" w:hAnsiTheme="majorBidi" w:cstheme="majorBidi"/>
+          <w:sz w:val="24"/>
+          <w:szCs w:val="24"/>
+        </w:rPr>
+      </w:pPr>
+      <w:r>
+        <w:rPr>
+          <w:rFonts w:asciiTheme="majorBidi" w:hAnsiTheme="majorBidi" w:cstheme="majorBidi"/>
+          <w:b/>
+          <w:bCs/>
+          <w:sz w:val="24"/>
+          <w:szCs w:val="24"/>
+        </w:rPr>
+        <w:t xml:space="preserve">Input </w:t>
+      </w:r>
+      <w:r>
+        <w:rPr>
+          <w:rFonts w:asciiTheme="majorBidi" w:hAnsiTheme="majorBidi" w:cstheme="majorBidi"/>
+          <w:sz w:val="24"/>
+          <w:szCs w:val="24"/>
+        </w:rPr>
+        <w:t xml:space="preserve">set </w:t>
+      </w:r>
+      <w:r>
+        <w:rPr>
+          <w:rFonts w:asciiTheme="majorBidi" w:hAnsiTheme="majorBidi" w:cstheme="majorBidi"/>
+          <w:b/>
+          <w:bCs/>
+          <w:sz w:val="24"/>
+          <w:szCs w:val="24"/>
+        </w:rPr>
+        <w:t xml:space="preserve">S </w:t>
+      </w:r>
+      <w:r>
+        <w:rPr>
+          <w:rFonts w:asciiTheme="majorBidi" w:hAnsiTheme="majorBidi" w:cstheme="majorBidi"/>
+          <w:sz w:val="24"/>
+          <w:szCs w:val="24"/>
+        </w:rPr>
+        <w:t xml:space="preserve">of </w:t>
+      </w:r>
+      <w:r>
+        <w:rPr>
+          <w:rFonts w:asciiTheme="majorBidi" w:hAnsiTheme="majorBidi" w:cstheme="majorBidi"/>
+          <w:b/>
+          <w:bCs/>
+          <w:sz w:val="24"/>
+          <w:szCs w:val="24"/>
+        </w:rPr>
+        <w:t xml:space="preserve">n </w:t>
+      </w:r>
+      <w:r>
+        <w:rPr>
+          <w:rFonts w:asciiTheme="majorBidi" w:hAnsiTheme="majorBidi" w:cstheme="majorBidi"/>
+          <w:sz w:val="24"/>
+          <w:szCs w:val="24"/>
+        </w:rPr>
+        <w:t>values</w:t>
+      </w:r>
+    </w:p>
+    <w:p>
+      <w:pPr>
+        <w:rPr>
+          <w:rFonts w:asciiTheme="majorBidi" w:hAnsiTheme="majorBidi" w:cstheme="majorBidi"/>
+          <w:sz w:val="24"/>
+          <w:szCs w:val="24"/>
+        </w:rPr>
+      </w:pPr>
+      <w:r>
+        <w:rPr>
+          <w:rFonts w:asciiTheme="majorBidi" w:hAnsiTheme="majorBidi" w:cstheme="majorBidi"/>
+          <w:sz w:val="24"/>
+          <w:szCs w:val="24"/>
+        </w:rPr>
+        <w:t xml:space="preserve">total </w:t>
+      </w:r>
+      <w:r>
+        <w:rPr>
+          <w:rFonts w:asciiTheme="majorBidi" w:hAnsiTheme="majorBidi" w:cstheme="majorBidi"/>
+          <w:sz w:val="24"/>
+          <w:szCs w:val="24"/>
+        </w:rPr>
+        <w:sym w:font="Wingdings" w:char="F0DF"/>
+      </w:r>
+      <w:r>
+        <w:rPr>
+          <w:rFonts w:asciiTheme="majorBidi" w:hAnsiTheme="majorBidi" w:cstheme="majorBidi"/>
+          <w:sz w:val="24"/>
+          <w:szCs w:val="24"/>
+        </w:rPr>
+        <w:t xml:space="preserve"> 0</w:t>
+      </w:r>
+    </w:p>
+    <w:p>
+      <w:pPr>
+        <w:rPr>
+          <w:rFonts w:asciiTheme="majorBidi" w:hAnsiTheme="majorBidi" w:cstheme="majorBidi"/>
+          <w:sz w:val="24"/>
+          <w:szCs w:val="24"/>
+        </w:rPr>
+      </w:pPr>
+      <w:r>
+        <w:rPr>
+          <w:rFonts w:asciiTheme="majorBidi" w:hAnsiTheme="majorBidi" w:cstheme="majorBidi"/>
+          <w:sz w:val="24"/>
+          <w:szCs w:val="24"/>
+        </w:rPr>
+        <w:t xml:space="preserve">mean </w:t>
+      </w:r>
+      <w:r>
+        <w:rPr>
+          <w:rFonts w:asciiTheme="majorBidi" w:hAnsiTheme="majorBidi" w:cstheme="majorBidi"/>
+          <w:sz w:val="24"/>
+          <w:szCs w:val="24"/>
+        </w:rPr>
+        <w:sym w:font="Wingdings" w:char="F0DF"/>
+      </w:r>
+      <w:r>
+        <w:rPr>
+          <w:rFonts w:asciiTheme="majorBidi" w:hAnsiTheme="majorBidi" w:cstheme="majorBidi"/>
+          <w:sz w:val="24"/>
+          <w:szCs w:val="24"/>
+        </w:rPr>
+        <w:t xml:space="preserve"> </w:t>
+      </w:r>
+      <w:proofErr w:type="gramStart"/>
+      <w:r>
+        <w:rPr>
+          <w:rFonts w:asciiTheme="majorBidi" w:hAnsiTheme="majorBidi" w:cstheme="majorBidi"/>
+          <w:sz w:val="24"/>
+          <w:szCs w:val="24"/>
+        </w:rPr>
+        <w:t>mean(</w:t>
+      </w:r>
+      <w:proofErr w:type="gramEnd"/>
+      <w:r>
+        <w:rPr>
+          <w:rFonts w:asciiTheme="majorBidi" w:hAnsiTheme="majorBidi" w:cstheme="majorBidi"/>
+          <w:sz w:val="24"/>
+          <w:szCs w:val="24"/>
+        </w:rPr>
+        <w:t>S, n)</w:t>
+      </w:r>
+    </w:p>
+    <w:p>
+      <w:pPr>
+        <w:rPr>
+          <w:rFonts w:asciiTheme="majorBidi" w:hAnsiTheme="majorBidi" w:cstheme="majorBidi"/>
+          <w:sz w:val="24"/>
+          <w:szCs w:val="24"/>
+        </w:rPr>
+      </w:pPr>
+      <w:r>
+        <w:rPr>
+          <w:rFonts w:asciiTheme="majorBidi" w:hAnsiTheme="majorBidi" w:cstheme="majorBidi"/>
+          <w:b/>
+          <w:bCs/>
+          <w:sz w:val="24"/>
+          <w:szCs w:val="24"/>
+        </w:rPr>
+        <w:t>for each</w:t>
+      </w:r>
+      <w:r>
+        <w:rPr>
+          <w:rFonts w:asciiTheme="majorBidi" w:hAnsiTheme="majorBidi" w:cstheme="majorBidi"/>
+          <w:sz w:val="24"/>
+          <w:szCs w:val="24"/>
+        </w:rPr>
+        <w:t xml:space="preserve"> value</w:t>
+      </w:r>
+      <w:r>
+        <w:rPr>
+          <w:rFonts w:asciiTheme="majorBidi" w:hAnsiTheme="majorBidi" w:cstheme="majorBidi"/>
+          <w:b/>
+          <w:bCs/>
+          <w:sz w:val="24"/>
+          <w:szCs w:val="24"/>
+        </w:rPr>
+        <w:t xml:space="preserve"> in</w:t>
+      </w:r>
+      <w:r>
+        <w:rPr>
+          <w:rFonts w:asciiTheme="majorBidi" w:hAnsiTheme="majorBidi" w:cstheme="majorBidi"/>
+          <w:sz w:val="24"/>
+          <w:szCs w:val="24"/>
+        </w:rPr>
+        <w:t xml:space="preserve"> S</w:t>
+      </w:r>
+      <w:r>
+        <w:rPr>
+          <w:rFonts w:asciiTheme="majorBidi" w:hAnsiTheme="majorBidi" w:cstheme="majorBidi"/>
+          <w:b/>
+          <w:bCs/>
+          <w:sz w:val="24"/>
+          <w:szCs w:val="24"/>
+        </w:rPr>
+        <w:t xml:space="preserve"> do</w:t>
+      </w:r>
+    </w:p>
+    <w:p>
+      <w:pPr>
+        <w:ind w:left="720" w:hanging="720"/>
+        <w:rPr>
+          <w:rFonts w:asciiTheme="majorBidi" w:hAnsiTheme="majorBidi" w:cstheme="majorBidi"/>
+          <w:sz w:val="24"/>
+          <w:szCs w:val="24"/>
+        </w:rPr>
+      </w:pPr>
+      <w:r>
+        <w:rPr>
+          <w:rFonts w:asciiTheme="majorBidi" w:hAnsiTheme="majorBidi" w:cstheme="majorBidi"/>
+          <w:sz w:val="24"/>
+          <w:szCs w:val="24"/>
+        </w:rPr>
+        <w:tab/>
+        <w:t xml:space="preserve">total </w:t>
+      </w:r>
+      <w:r>
+        <w:rPr>
+          <w:rFonts w:asciiTheme="majorBidi" w:hAnsiTheme="majorBidi" w:cstheme="majorBidi"/>
+          <w:sz w:val="24"/>
+          <w:szCs w:val="24"/>
+        </w:rPr>
+        <w:sym w:font="Wingdings" w:char="F0DF"/>
+      </w:r>
+      <w:r>
+        <w:rPr>
+          <w:rFonts w:asciiTheme="majorBidi" w:hAnsiTheme="majorBidi" w:cstheme="majorBidi"/>
+          <w:sz w:val="24"/>
+          <w:szCs w:val="24"/>
+        </w:rPr>
+        <w:t xml:space="preserve"> </w:t>
+      </w:r>
+      <w:proofErr w:type="spellStart"/>
+      <w:r>
+        <w:rPr>
+          <w:rFonts w:asciiTheme="majorBidi" w:hAnsiTheme="majorBidi" w:cstheme="majorBidi"/>
+          <w:sz w:val="24"/>
+          <w:szCs w:val="24"/>
+        </w:rPr>
+        <w:t>total</w:t>
+      </w:r>
+      <w:proofErr w:type="spellEnd"/>
+      <w:r>
+        <w:rPr>
+          <w:rFonts w:asciiTheme="majorBidi" w:hAnsiTheme="majorBidi" w:cstheme="majorBidi"/>
+          <w:sz w:val="24"/>
+          <w:szCs w:val="24"/>
+        </w:rPr>
+        <w:t xml:space="preserve"> </w:t>
+      </w:r>
+      <w:r>
+        <w:rPr>
+          <w:rFonts w:asciiTheme="majorBidi" w:hAnsiTheme="majorBidi" w:cstheme="majorBidi"/>
+          <w:b/>
+          <w:bCs/>
+          <w:sz w:val="24"/>
+          <w:szCs w:val="24"/>
+        </w:rPr>
+        <w:t>+</w:t>
+      </w:r>
+      <w:r>
+        <w:rPr>
+          <w:rFonts w:asciiTheme="majorBidi" w:hAnsiTheme="majorBidi" w:cstheme="majorBidi"/>
+          <w:sz w:val="24"/>
+          <w:szCs w:val="24"/>
+        </w:rPr>
+        <w:t xml:space="preserve"> </w:t>
+      </w:r>
+      <m:oMath>
+        <m:sSup>
+          <m:sSupPr>
+            <m:ctrlPr>
+              <w:rPr>
+                <w:rFonts w:ascii="Cambria Math" w:hAnsi="Cambria Math" w:cstheme="majorBidi"/>
+                <w:i/>
+                <w:sz w:val="24"/>
+                <w:szCs w:val="24"/>
+              </w:rPr>
+            </m:ctrlPr>
+          </m:sSupPr>
+          <m:e>
+            <m:r>
+              <w:rPr>
+                <w:rFonts w:ascii="Cambria Math" w:hAnsi="Cambria Math" w:cstheme="majorBidi"/>
+                <w:sz w:val="24"/>
+                <w:szCs w:val="24"/>
+              </w:rPr>
+              <m:t>(value</m:t>
+            </m:r>
+            <m:r>
+              <m:rPr>
+                <m:sty m:val="bi"/>
+              </m:rPr>
+              <w:rPr>
+                <w:rFonts w:ascii="Cambria Math" w:hAnsi="Cambria Math" w:cstheme="majorBidi"/>
+                <w:sz w:val="24"/>
+                <w:szCs w:val="24"/>
+              </w:rPr>
+              <m:t xml:space="preserve"> </m:t>
+            </m:r>
+            <m:r>
+              <w:rPr>
+                <w:rFonts w:ascii="Cambria Math" w:hAnsi="Cambria Math" w:cstheme="majorBidi"/>
+                <w:sz w:val="24"/>
+                <w:szCs w:val="24"/>
+              </w:rPr>
+              <m:t>-  mean)</m:t>
+            </m:r>
+          </m:e>
+          <m:sup>
+            <m:r>
+              <w:rPr>
+                <w:rFonts w:ascii="Cambria Math" w:hAnsi="Cambria Math" w:cstheme="majorBidi"/>
+                <w:sz w:val="24"/>
+                <w:szCs w:val="24"/>
+              </w:rPr>
+              <m:t>2</m:t>
+            </m:r>
+          </m:sup>
+        </m:sSup>
+      </m:oMath>
+    </w:p>
+    <w:p>
+      <w:pPr>
+        <w:ind w:left="720" w:hanging="720"/>
+        <w:rPr>
+          <w:rFonts w:asciiTheme="majorBidi" w:hAnsiTheme="majorBidi" w:cstheme="majorBidi"/>
+          <w:sz w:val="24"/>
+          <w:szCs w:val="24"/>
+        </w:rPr>
+      </w:pPr>
+      <w:r>
+        <w:rPr>
+          <w:rFonts w:asciiTheme="majorBidi" w:hAnsiTheme="majorBidi" w:cstheme="majorBidi"/>
+          <w:b/>
+          <w:bCs/>
+          <w:sz w:val="24"/>
+          <w:szCs w:val="24"/>
+        </w:rPr>
+        <w:t>return</w:t>
+      </w:r>
+      <w:r>
+        <w:rPr>
+          <w:rFonts w:asciiTheme="majorBidi" w:hAnsiTheme="majorBidi" w:cstheme="majorBidi"/>
+          <w:sz w:val="24"/>
+          <w:szCs w:val="24"/>
+        </w:rPr>
+        <w:t xml:space="preserve"> sqrt(total/(n-1))</w:t>
       </w:r>
     </w:p>
     <w:p>

</xml_diff>